<commit_message>
commit fin + styles
</commit_message>
<xml_diff>
--- a/Rapport.docx
+++ b/Rapport.docx
@@ -12,12 +12,47 @@
         <w:rPr>
           <w:lang w:val="fr-CA"/>
         </w:rPr>
+        <w:t>Lien dépôt Github</w:t>
+      </w:r>
+      <w:r>
+        <w:rPr>
+          <w:lang w:val="fr-CA"/>
+        </w:rPr>
+        <w:t xml:space="preserve"> : </w:t>
+      </w:r>
+      <w:hyperlink r:id="rId6" w:history="1">
+        <w:r>
+          <w:rPr>
+            <w:rStyle w:val="Hyperlink"/>
+            <w:lang w:val="fr-CA"/>
+          </w:rPr>
+          <w:t>https://github.com/FelixLN2/WebBD_tp1.git</w:t>
+        </w:r>
+      </w:hyperlink>
+    </w:p>
+    <w:p>
+      <w:pPr>
+        <w:rPr>
+          <w:lang w:val="fr-CA"/>
+        </w:rPr>
+      </w:pPr>
+    </w:p>
+    <w:p>
+      <w:pPr>
+        <w:rPr>
+          <w:lang w:val="fr-CA"/>
+        </w:rPr>
+      </w:pPr>
+      <w:r>
+        <w:rPr>
+          <w:lang w:val="fr-CA"/>
+        </w:rPr>
         <w:t xml:space="preserve">Compréhension du problème : </w:t>
       </w:r>
     </w:p>
     <w:p>
       <w:pPr>
-        <w:pStyle w:val="Paragraphedeliste"/>
+        <w:pStyle w:val="ListParagraph"/>
         <w:numPr>
           <w:ilvl w:val="0"/>
           <w:numId w:val="1"/>
@@ -35,7 +70,7 @@
     </w:p>
     <w:p>
       <w:pPr>
-        <w:pStyle w:val="Paragraphedeliste"/>
+        <w:pStyle w:val="ListParagraph"/>
         <w:numPr>
           <w:ilvl w:val="0"/>
           <w:numId w:val="1"/>
@@ -77,7 +112,7 @@
     </w:p>
     <w:p>
       <w:pPr>
-        <w:pStyle w:val="Paragraphedeliste"/>
+        <w:pStyle w:val="ListParagraph"/>
         <w:numPr>
           <w:ilvl w:val="0"/>
           <w:numId w:val="1"/>
@@ -113,7 +148,7 @@
     </w:p>
     <w:p>
       <w:pPr>
-        <w:pStyle w:val="Paragraphedeliste"/>
+        <w:pStyle w:val="ListParagraph"/>
         <w:numPr>
           <w:ilvl w:val="0"/>
           <w:numId w:val="1"/>
@@ -161,7 +196,7 @@
     </w:p>
     <w:p>
       <w:pPr>
-        <w:pStyle w:val="Paragraphedeliste"/>
+        <w:pStyle w:val="ListParagraph"/>
         <w:numPr>
           <w:ilvl w:val="0"/>
           <w:numId w:val="1"/>
@@ -205,7 +240,7 @@
     </w:p>
     <w:p>
       <w:pPr>
-        <w:pStyle w:val="Paragraphedeliste"/>
+        <w:pStyle w:val="ListParagraph"/>
         <w:numPr>
           <w:ilvl w:val="0"/>
           <w:numId w:val="2"/>
@@ -223,7 +258,7 @@
     </w:p>
     <w:p>
       <w:pPr>
-        <w:pStyle w:val="Paragraphedeliste"/>
+        <w:pStyle w:val="ListParagraph"/>
         <w:numPr>
           <w:ilvl w:val="0"/>
           <w:numId w:val="2"/>
@@ -241,7 +276,7 @@
     </w:p>
     <w:p>
       <w:pPr>
-        <w:pStyle w:val="Paragraphedeliste"/>
+        <w:pStyle w:val="ListParagraph"/>
         <w:numPr>
           <w:ilvl w:val="0"/>
           <w:numId w:val="2"/>
@@ -259,7 +294,7 @@
     </w:p>
     <w:p>
       <w:pPr>
-        <w:pStyle w:val="Paragraphedeliste"/>
+        <w:pStyle w:val="ListParagraph"/>
         <w:numPr>
           <w:ilvl w:val="0"/>
           <w:numId w:val="2"/>
@@ -290,7 +325,7 @@
     </w:p>
     <w:p>
       <w:pPr>
-        <w:pStyle w:val="Paragraphedeliste"/>
+        <w:pStyle w:val="ListParagraph"/>
         <w:numPr>
           <w:ilvl w:val="0"/>
           <w:numId w:val="2"/>
@@ -321,7 +356,7 @@
     </w:p>
     <w:p>
       <w:pPr>
-        <w:pStyle w:val="Paragraphedeliste"/>
+        <w:pStyle w:val="ListParagraph"/>
         <w:numPr>
           <w:ilvl w:val="0"/>
           <w:numId w:val="3"/>
@@ -339,7 +374,7 @@
     </w:p>
     <w:p>
       <w:pPr>
-        <w:pStyle w:val="Paragraphedeliste"/>
+        <w:pStyle w:val="ListParagraph"/>
         <w:numPr>
           <w:ilvl w:val="0"/>
           <w:numId w:val="3"/>
@@ -357,7 +392,7 @@
     </w:p>
     <w:p>
       <w:pPr>
-        <w:pStyle w:val="Paragraphedeliste"/>
+        <w:pStyle w:val="ListParagraph"/>
         <w:numPr>
           <w:ilvl w:val="0"/>
           <w:numId w:val="3"/>
@@ -375,7 +410,7 @@
     </w:p>
     <w:p>
       <w:pPr>
-        <w:pStyle w:val="Paragraphedeliste"/>
+        <w:pStyle w:val="ListParagraph"/>
         <w:numPr>
           <w:ilvl w:val="0"/>
           <w:numId w:val="3"/>
@@ -1077,13 +1112,13 @@
     <w:name w:val="Normal"/>
     <w:qFormat/>
   </w:style>
-  <w:style w:type="character" w:default="1" w:styleId="Policepardfaut">
+  <w:style w:type="character" w:default="1" w:styleId="DefaultParagraphFont">
     <w:name w:val="Default Paragraph Font"/>
     <w:uiPriority w:val="1"/>
     <w:semiHidden/>
     <w:unhideWhenUsed/>
   </w:style>
-  <w:style w:type="table" w:default="1" w:styleId="TableauNormal">
+  <w:style w:type="table" w:default="1" w:styleId="TableNormal">
     <w:name w:val="Normal Table"/>
     <w:uiPriority w:val="99"/>
     <w:semiHidden/>
@@ -1098,13 +1133,13 @@
       </w:tblCellMar>
     </w:tblPr>
   </w:style>
-  <w:style w:type="numbering" w:default="1" w:styleId="Aucuneliste">
+  <w:style w:type="numbering" w:default="1" w:styleId="NoList">
     <w:name w:val="No List"/>
     <w:uiPriority w:val="99"/>
     <w:semiHidden/>
     <w:unhideWhenUsed/>
   </w:style>
-  <w:style w:type="paragraph" w:styleId="Paragraphedeliste">
+  <w:style w:type="paragraph" w:styleId="ListParagraph">
     <w:name w:val="List Paragraph"/>
     <w:basedOn w:val="Normal"/>
     <w:uiPriority w:val="34"/>
@@ -1114,6 +1149,29 @@
       <w:ind w:left="720"/>
       <w:contextualSpacing/>
     </w:pPr>
+  </w:style>
+  <w:style w:type="character" w:styleId="Hyperlink">
+    <w:name w:val="Hyperlink"/>
+    <w:basedOn w:val="DefaultParagraphFont"/>
+    <w:uiPriority w:val="99"/>
+    <w:unhideWhenUsed/>
+    <w:rsid w:val="00D02BC9"/>
+    <w:rPr>
+      <w:color w:val="0000FF" w:themeColor="hyperlink"/>
+      <w:u w:val="single"/>
+    </w:rPr>
+  </w:style>
+  <w:style w:type="character" w:styleId="UnresolvedMention">
+    <w:name w:val="Unresolved Mention"/>
+    <w:basedOn w:val="DefaultParagraphFont"/>
+    <w:uiPriority w:val="99"/>
+    <w:semiHidden/>
+    <w:unhideWhenUsed/>
+    <w:rsid w:val="00D02BC9"/>
+    <w:rPr>
+      <w:color w:val="605E5C"/>
+      <w:shd w:val="clear" w:color="auto" w:fill="E1DFDD"/>
+    </w:rPr>
   </w:style>
 </w:styles>
 </file>
@@ -1399,4 +1457,16 @@
   <a:objectDefaults/>
   <a:extraClrSchemeLst/>
 </a:theme>
+</file>
+
+<file path=customXml/item1.xml><?xml version="1.0" encoding="utf-8"?>
+<b:Sources xmlns:b="http://schemas.openxmlformats.org/officeDocument/2006/bibliography" xmlns="http://schemas.openxmlformats.org/officeDocument/2006/bibliography" SelectedStyle="\APASixthEditionOfficeOnline.xsl" StyleName="APA" Version="6"/>
+</file>
+
+<file path=customXml/itemProps1.xml><?xml version="1.0" encoding="utf-8"?>
+<ds:datastoreItem xmlns:ds="http://schemas.openxmlformats.org/officeDocument/2006/customXml" ds:itemID="{60B1BB87-BB0C-48BC-B457-25269BD96642}">
+  <ds:schemaRefs>
+    <ds:schemaRef ds:uri="http://schemas.openxmlformats.org/officeDocument/2006/bibliography"/>
+  </ds:schemaRefs>
+</ds:datastoreItem>
 </file>
</xml_diff>